<commit_message>
Combined manuscript and figures into one file
</commit_message>
<xml_diff>
--- a/Manuscripts/Muscle Tsc1 Knockout Paper/List of potential reviewers.docx
+++ b/Manuscripts/Muscle Tsc1 Knockout Paper/List of potential reviewers.docx
@@ -43,13 +43,34 @@
           <w:rFonts w:ascii="Arial" w:hAnsi="Arial" w:cs="Arial"/>
         </w:rPr>
         <w:tab/>
-        <w:t>l.kozak@pan.olsztyn.pl</w:t>
-      </w:r>
+      </w:r>
+      <w:hyperlink r:id="rId4" w:history="1">
+        <w:r>
+          <w:rPr>
+            <w:rStyle w:val="Hyperlink"/>
+            <w:rFonts w:ascii="Arial" w:hAnsi="Arial" w:cs="Arial"/>
+          </w:rPr>
+          <w:t>l.kozak@pan.olsztyn.pl</w:t>
+        </w:r>
+      </w:hyperlink>
       <w:r>
         <w:rPr>
           <w:rFonts w:ascii="Times New Roman" w:eastAsia="Times New Roman" w:hAnsi="Times New Roman" w:cs="Times New Roman"/>
         </w:rPr>
         <w:t xml:space="preserve"> </w:t>
+      </w:r>
+      <w:r>
+        <w:rPr>
+          <w:rFonts w:ascii="Times New Roman" w:eastAsia="Times New Roman" w:hAnsi="Times New Roman" w:cs="Times New Roman"/>
+        </w:rPr>
+        <w:tab/>
+      </w:r>
+      <w:r>
+        <w:rPr>
+          <w:rFonts w:ascii="Times New Roman" w:eastAsia="Times New Roman" w:hAnsi="Times New Roman" w:cs="Times New Roman"/>
+        </w:rPr>
+        <w:tab/>
+        <w:t>Polish Academy of Sciences</w:t>
       </w:r>
     </w:p>
     <w:p>
@@ -63,22 +84,35 @@
         <w:rPr>
           <w:rFonts w:ascii="Arial" w:hAnsi="Arial" w:cs="Arial"/>
         </w:rPr>
-        <w:t xml:space="preserve">Muthu </w:t>
-      </w:r>
-      <w:proofErr w:type="spellStart"/>
-      <w:r>
-        <w:rPr>
-          <w:rFonts w:ascii="Arial" w:hAnsi="Arial" w:cs="Arial"/>
-        </w:rPr>
-        <w:t>Periasamy</w:t>
-      </w:r>
-      <w:proofErr w:type="spellEnd"/>
-      <w:r>
-        <w:rPr>
-          <w:rFonts w:ascii="Arial" w:hAnsi="Arial" w:cs="Arial"/>
-        </w:rPr>
-        <w:tab/>
-        <w:t>muthu.periasamy@ucf.edu</w:t>
+        <w:t>Muthu Periasamy</w:t>
+      </w:r>
+      <w:r>
+        <w:rPr>
+          <w:rFonts w:ascii="Arial" w:hAnsi="Arial" w:cs="Arial"/>
+        </w:rPr>
+        <w:tab/>
+      </w:r>
+      <w:hyperlink r:id="rId5" w:history="1">
+        <w:r>
+          <w:rPr>
+            <w:rStyle w:val="Hyperlink"/>
+            <w:rFonts w:ascii="Arial" w:hAnsi="Arial" w:cs="Arial"/>
+          </w:rPr>
+          <w:t>muthu.periasamy@ucf.edu</w:t>
+        </w:r>
+      </w:hyperlink>
+      <w:r>
+        <w:rPr>
+          <w:rFonts w:ascii="Arial" w:hAnsi="Arial" w:cs="Arial"/>
+        </w:rPr>
+        <w:tab/>
+      </w:r>
+      <w:r>
+        <w:rPr>
+          <w:rFonts w:ascii="Arial" w:hAnsi="Arial" w:cs="Arial"/>
+        </w:rPr>
+        <w:tab/>
+        <w:t>University of Central Florida</w:t>
       </w:r>
     </w:p>
     <w:p>
@@ -94,24 +128,32 @@
           <w:rFonts w:ascii="Arial" w:hAnsi="Arial" w:cs="Arial"/>
           <w:lang w:val="de-DE"/>
         </w:rPr>
-        <w:t xml:space="preserve">David </w:t>
-      </w:r>
-      <w:proofErr w:type="spellStart"/>
-      <w:r>
-        <w:rPr>
-          <w:rFonts w:ascii="Arial" w:hAnsi="Arial" w:cs="Arial"/>
-          <w:lang w:val="de-DE"/>
-        </w:rPr>
-        <w:t>Guertin</w:t>
-      </w:r>
-      <w:proofErr w:type="spellEnd"/>
-      <w:r>
-        <w:rPr>
-          <w:rFonts w:ascii="Arial" w:hAnsi="Arial" w:cs="Arial"/>
-          <w:lang w:val="de-DE"/>
-        </w:rPr>
-        <w:tab/>
-        <w:t>david.guertin@umassmed.edu</w:t>
+        <w:t>David Guertin</w:t>
+      </w:r>
+      <w:r>
+        <w:rPr>
+          <w:rFonts w:ascii="Arial" w:hAnsi="Arial" w:cs="Arial"/>
+          <w:lang w:val="de-DE"/>
+        </w:rPr>
+        <w:tab/>
+      </w:r>
+      <w:hyperlink r:id="rId6" w:history="1">
+        <w:r>
+          <w:rPr>
+            <w:rStyle w:val="Hyperlink"/>
+            <w:rFonts w:ascii="Arial" w:hAnsi="Arial" w:cs="Arial"/>
+            <w:lang w:val="de-DE"/>
+          </w:rPr>
+          <w:t>david.guertin@umassmed.edu</w:t>
+        </w:r>
+      </w:hyperlink>
+      <w:r>
+        <w:rPr>
+          <w:rFonts w:ascii="Arial" w:hAnsi="Arial" w:cs="Arial"/>
+          <w:lang w:val="de-DE"/>
+        </w:rPr>
+        <w:tab/>
+        <w:t>UMass Medical School</w:t>
       </w:r>
     </w:p>
     <w:p>
@@ -178,44 +220,32 @@
           <w:rFonts w:ascii="Arial" w:hAnsi="Arial" w:cs="Arial"/>
           <w:lang w:val="de-DE"/>
         </w:rPr>
-        <w:t xml:space="preserve">Markus </w:t>
-      </w:r>
-      <w:proofErr w:type="spellStart"/>
-      <w:r>
-        <w:rPr>
-          <w:rFonts w:ascii="Arial" w:hAnsi="Arial" w:cs="Arial"/>
-          <w:lang w:val="de-DE"/>
-        </w:rPr>
-        <w:t>Ruegg</w:t>
-      </w:r>
-      <w:proofErr w:type="spellEnd"/>
-      <w:r>
-        <w:rPr>
-          <w:rFonts w:ascii="Arial" w:hAnsi="Arial" w:cs="Arial"/>
-          <w:lang w:val="de-DE"/>
-        </w:rPr>
-        <w:tab/>
-      </w:r>
-      <w:r>
-        <w:rPr>
-          <w:rFonts w:ascii="Arial" w:hAnsi="Arial" w:cs="Arial"/>
-          <w:lang w:val="de-DE"/>
-        </w:rPr>
-        <w:t>markus-a.ruegg</w:t>
-      </w:r>
-      <w:r>
-        <w:rPr>
-          <w:rFonts w:ascii="Arial" w:hAnsi="Arial" w:cs="Arial"/>
-          <w:lang w:val="de-DE"/>
-        </w:rPr>
-        <w:t>@</w:t>
-      </w:r>
-      <w:r>
-        <w:rPr>
-          <w:rFonts w:ascii="Arial" w:hAnsi="Arial" w:cs="Arial"/>
-          <w:lang w:val="de-DE"/>
-        </w:rPr>
-        <w:t>unibas.ch</w:t>
+        <w:t>Markus Ruegg</w:t>
+      </w:r>
+      <w:r>
+        <w:rPr>
+          <w:rFonts w:ascii="Arial" w:hAnsi="Arial" w:cs="Arial"/>
+          <w:lang w:val="de-DE"/>
+        </w:rPr>
+        <w:tab/>
+      </w:r>
+      <w:hyperlink r:id="rId7" w:history="1">
+        <w:r>
+          <w:rPr>
+            <w:rStyle w:val="Hyperlink"/>
+            <w:rFonts w:ascii="Arial" w:hAnsi="Arial" w:cs="Arial"/>
+            <w:lang w:val="de-DE"/>
+          </w:rPr>
+          <w:t>markus-a.ruegg@unibas.ch</w:t>
+        </w:r>
+      </w:hyperlink>
+      <w:r>
+        <w:rPr>
+          <w:rFonts w:ascii="Arial" w:hAnsi="Arial" w:cs="Arial"/>
+          <w:lang w:val="de-DE"/>
+        </w:rPr>
+        <w:tab/>
+        <w:t>University of Basel</w:t>
       </w:r>
     </w:p>
     <w:p>
@@ -237,11 +267,21 @@
         </w:rPr>
         <w:tab/>
       </w:r>
-      <w:r>
-        <w:rPr>
-          <w:rFonts w:ascii="Arial" w:hAnsi="Arial" w:cs="Arial"/>
-        </w:rPr>
-        <w:t>craig.goodman@vu.edu.au</w:t>
+      <w:hyperlink r:id="rId8" w:history="1">
+        <w:r>
+          <w:rPr>
+            <w:rStyle w:val="Hyperlink"/>
+            <w:rFonts w:ascii="Arial" w:hAnsi="Arial" w:cs="Arial"/>
+          </w:rPr>
+          <w:t>craig.goodman@vu.edu.au</w:t>
+        </w:r>
+      </w:hyperlink>
+      <w:r>
+        <w:rPr>
+          <w:rFonts w:ascii="Arial" w:hAnsi="Arial" w:cs="Arial"/>
+        </w:rPr>
+        <w:tab/>
+        <w:t>Victoria University</w:t>
       </w:r>
     </w:p>
     <w:p>
@@ -263,11 +303,21 @@
         </w:rPr>
         <w:tab/>
       </w:r>
-      <w:r>
-        <w:rPr>
-          <w:rFonts w:ascii="Arial" w:hAnsi="Arial" w:cs="Arial"/>
-        </w:rPr>
-        <w:t>thornb1@svm.vetmed.wisc.edu</w:t>
+      <w:hyperlink r:id="rId9" w:history="1">
+        <w:r>
+          <w:rPr>
+            <w:rStyle w:val="Hyperlink"/>
+            <w:rFonts w:ascii="Arial" w:hAnsi="Arial" w:cs="Arial"/>
+          </w:rPr>
+          <w:t>thornb1@svm.vetmed.wisc.edu</w:t>
+        </w:r>
+      </w:hyperlink>
+      <w:r>
+        <w:rPr>
+          <w:rFonts w:ascii="Arial" w:hAnsi="Arial" w:cs="Arial"/>
+        </w:rPr>
+        <w:tab/>
+        <w:t>University of Wisconsin</w:t>
       </w:r>
     </w:p>
     <w:p>
@@ -275,18 +325,74 @@
         <w:pStyle w:val="CommentText"/>
         <w:rPr>
           <w:rFonts w:ascii="Arial" w:hAnsi="Arial" w:cs="Arial"/>
-          <w:lang w:val="de-DE"/>
+        </w:rPr>
+      </w:pPr>
+      <w:r>
+        <w:rPr>
+          <w:rFonts w:ascii="Arial" w:hAnsi="Arial" w:cs="Arial"/>
+        </w:rPr>
+        <w:t>Katsu Funai</w:t>
+      </w:r>
+      <w:r>
+        <w:rPr>
+          <w:rFonts w:ascii="Arial" w:hAnsi="Arial" w:cs="Arial"/>
+        </w:rPr>
+        <w:tab/>
+      </w:r>
+      <w:r>
+        <w:rPr>
+          <w:rFonts w:ascii="Arial" w:hAnsi="Arial" w:cs="Arial"/>
+        </w:rPr>
+        <w:tab/>
+      </w:r>
+      <w:hyperlink r:id="rId10" w:history="1">
+        <w:r>
+          <w:rPr>
+            <w:rStyle w:val="Hyperlink"/>
+            <w:rFonts w:ascii="Arial" w:hAnsi="Arial" w:cs="Arial"/>
+          </w:rPr>
+          <w:t>kfunai@health.utah.edu</w:t>
+        </w:r>
+      </w:hyperlink>
+      <w:r>
+        <w:rPr>
+          <w:rFonts w:ascii="Arial" w:hAnsi="Arial" w:cs="Arial"/>
+        </w:rPr>
+        <w:tab/>
+      </w:r>
+      <w:r>
+        <w:rPr>
+          <w:rFonts w:ascii="Arial" w:hAnsi="Arial" w:cs="Arial"/>
+        </w:rPr>
+        <w:tab/>
+        <w:t>University of Utah</w:t>
+      </w:r>
+      <w:bookmarkStart w:id="0" w:name="_GoBack"/>
+      <w:bookmarkEnd w:id="0"/>
+    </w:p>
+    <w:p>
+      <w:pPr>
+        <w:pStyle w:val="CommentText"/>
+        <w:rPr>
+          <w:rFonts w:ascii="Arial" w:hAnsi="Arial" w:cs="Arial"/>
         </w:rPr>
       </w:pPr>
     </w:p>
     <w:p>
       <w:pPr>
-        <w:rPr>
-          <w:rFonts w:ascii="Arial" w:hAnsi="Arial" w:cs="Arial"/>
+        <w:pStyle w:val="CommentText"/>
+        <w:rPr>
+          <w:rFonts w:ascii="Arial" w:hAnsi="Arial" w:cs="Arial"/>
+          <w:lang w:val="de-DE"/>
         </w:rPr>
       </w:pPr>
-      <w:bookmarkStart w:id="0" w:name="_GoBack"/>
-      <w:bookmarkEnd w:id="0"/>
+    </w:p>
+    <w:p>
+      <w:pPr>
+        <w:rPr>
+          <w:rFonts w:ascii="Arial" w:hAnsi="Arial" w:cs="Arial"/>
+        </w:rPr>
+      </w:pPr>
     </w:p>
     <w:sectPr>
       <w:pgSz w:w="12240" w:h="15840"/>
@@ -311,7 +417,7 @@
     </w:rPrDefault>
     <w:pPrDefault/>
   </w:docDefaults>
-  <w:latentStyles w:defLockedState="0" w:defUIPriority="99" w:defSemiHidden="0" w:defUnhideWhenUsed="0" w:defQFormat="0" w:count="376">
+  <w:latentStyles w:defLockedState="0" w:defUIPriority="99" w:defSemiHidden="0" w:defUnhideWhenUsed="0" w:defQFormat="0" w:count="375">
     <w:lsdException w:name="Normal" w:uiPriority="0" w:qFormat="1"/>
     <w:lsdException w:name="heading 1" w:uiPriority="9" w:qFormat="1"/>
     <w:lsdException w:name="heading 2" w:semiHidden="1" w:uiPriority="9" w:unhideWhenUsed="1" w:qFormat="1"/>
@@ -687,7 +793,6 @@
     <w:lsdException w:name="Smart Hyperlink" w:semiHidden="1" w:unhideWhenUsed="1"/>
     <w:lsdException w:name="Hashtag" w:semiHidden="1" w:unhideWhenUsed="1"/>
     <w:lsdException w:name="Unresolved Mention" w:semiHidden="1" w:unhideWhenUsed="1"/>
-    <w:lsdException w:name="Smart Link" w:semiHidden="1" w:unhideWhenUsed="1"/>
   </w:latentStyles>
   <w:style w:type="paragraph" w:default="1" w:styleId="Normal">
     <w:name w:val="Normal"/>
@@ -696,7 +801,6 @@
   <w:style w:type="character" w:default="1" w:styleId="DefaultParagraphFont">
     <w:name w:val="Default Paragraph Font"/>
     <w:uiPriority w:val="1"/>
-    <w:semiHidden/>
     <w:unhideWhenUsed/>
   </w:style>
   <w:style w:type="table" w:default="1" w:styleId="TableNormal">

</xml_diff>